<commit_message>
fixed rtools install info
</commit_message>
<xml_diff>
--- a/setup/install_instructions.docx
+++ b/setup/install_instructions.docx
@@ -1,6 +1,6 @@
 
 <file path=word/document.xml><?xml version="1.0" encoding="utf-8"?>
-<w:document xmlns:wpc="http://schemas.microsoft.com/office/word/2010/wordprocessingCanvas" xmlns:cx="http://schemas.microsoft.com/office/drawing/2014/chartex" xmlns:cx1="http://schemas.microsoft.com/office/drawing/2015/9/8/chartex" xmlns:cx2="http://schemas.microsoft.com/office/drawing/2015/10/21/chartex" xmlns:cx3="http://schemas.microsoft.com/office/drawing/2016/5/9/chartex" xmlns:cx4="http://schemas.microsoft.com/office/drawing/2016/5/10/chartex" xmlns:cx5="http://schemas.microsoft.com/office/drawing/2016/5/11/chartex" xmlns:cx6="http://schemas.microsoft.com/office/drawing/2016/5/12/chartex" xmlns:cx7="http://schemas.microsoft.com/office/drawing/2016/5/13/chartex" xmlns:cx8="http://schemas.microsoft.com/office/drawing/2016/5/14/chartex" xmlns:mc="http://schemas.openxmlformats.org/markup-compatibility/2006" xmlns:aink="http://schemas.microsoft.com/office/drawing/2016/ink" xmlns:am3d="http://schemas.microsoft.com/office/drawing/2017/model3d" xmlns:o="urn:schemas-microsoft-com:office:office" xmlns:r="http://schemas.openxmlformats.org/officeDocument/2006/relationships" xmlns:m="http://schemas.openxmlformats.org/officeDocument/2006/math" xmlns:v="urn:schemas-microsoft-com:vml" xmlns:wp14="http://schemas.microsoft.com/office/word/2010/wordprocessingDrawing" xmlns:wp="http://schemas.openxmlformats.org/drawingml/2006/wordprocessingDrawing" xmlns:w10="urn:schemas-microsoft-com:office:word" xmlns:w="http://schemas.openxmlformats.org/wordprocessingml/2006/main" xmlns:w14="http://schemas.microsoft.com/office/word/2010/wordml" xmlns:w15="http://schemas.microsoft.com/office/word/2012/wordml" xmlns:w16cex="http://schemas.microsoft.com/office/word/2018/wordml/cex" xmlns:w16cid="http://schemas.microsoft.com/office/word/2016/wordml/cid" xmlns:w16="http://schemas.microsoft.com/office/word/2018/wordml" xmlns:w16sdtdh="http://schemas.microsoft.com/office/word/2020/wordml/sdtdatahash" xmlns:w16se="http://schemas.microsoft.com/office/word/2015/wordml/symex" xmlns:wpg="http://schemas.microsoft.com/office/word/2010/wordprocessingGroup" xmlns:wpi="http://schemas.microsoft.com/office/word/2010/wordprocessingInk" xmlns:wne="http://schemas.microsoft.com/office/word/2006/wordml" xmlns:wps="http://schemas.microsoft.com/office/word/2010/wordprocessingShape" mc:Ignorable="w14 w15 w16se w16cid w16 w16cex w16sdtdh wp14">
+<w:document xmlns:wpc="http://schemas.microsoft.com/office/word/2010/wordprocessingCanvas" xmlns:cx="http://schemas.microsoft.com/office/drawing/2014/chartex" xmlns:cx1="http://schemas.microsoft.com/office/drawing/2015/9/8/chartex" xmlns:cx2="http://schemas.microsoft.com/office/drawing/2015/10/21/chartex" xmlns:cx3="http://schemas.microsoft.com/office/drawing/2016/5/9/chartex" xmlns:cx4="http://schemas.microsoft.com/office/drawing/2016/5/10/chartex" xmlns:cx5="http://schemas.microsoft.com/office/drawing/2016/5/11/chartex" xmlns:cx6="http://schemas.microsoft.com/office/drawing/2016/5/12/chartex" xmlns:cx7="http://schemas.microsoft.com/office/drawing/2016/5/13/chartex" xmlns:cx8="http://schemas.microsoft.com/office/drawing/2016/5/14/chartex" xmlns:mc="http://schemas.openxmlformats.org/markup-compatibility/2006" xmlns:aink="http://schemas.microsoft.com/office/drawing/2016/ink" xmlns:am3d="http://schemas.microsoft.com/office/drawing/2017/model3d" xmlns:o="urn:schemas-microsoft-com:office:office" xmlns:oel="http://schemas.microsoft.com/office/2019/extlst" xmlns:r="http://schemas.openxmlformats.org/officeDocument/2006/relationships" xmlns:m="http://schemas.openxmlformats.org/officeDocument/2006/math" xmlns:v="urn:schemas-microsoft-com:vml" xmlns:wp14="http://schemas.microsoft.com/office/word/2010/wordprocessingDrawing" xmlns:wp="http://schemas.openxmlformats.org/drawingml/2006/wordprocessingDrawing" xmlns:w10="urn:schemas-microsoft-com:office:word" xmlns:w="http://schemas.openxmlformats.org/wordprocessingml/2006/main" xmlns:w14="http://schemas.microsoft.com/office/word/2010/wordml" xmlns:w15="http://schemas.microsoft.com/office/word/2012/wordml" xmlns:w16cex="http://schemas.microsoft.com/office/word/2018/wordml/cex" xmlns:w16cid="http://schemas.microsoft.com/office/word/2016/wordml/cid" xmlns:w16="http://schemas.microsoft.com/office/word/2018/wordml" xmlns:w16sdtdh="http://schemas.microsoft.com/office/word/2020/wordml/sdtdatahash" xmlns:w16se="http://schemas.microsoft.com/office/word/2015/wordml/symex" xmlns:wpg="http://schemas.microsoft.com/office/word/2010/wordprocessingGroup" xmlns:wpi="http://schemas.microsoft.com/office/word/2010/wordprocessingInk" xmlns:wne="http://schemas.microsoft.com/office/word/2006/wordml" xmlns:wps="http://schemas.microsoft.com/office/word/2010/wordprocessingShape" mc:Ignorable="w14 w15 w16se w16cid w16 w16cex w16sdtdh wp14">
   <w:body>
     <w:p>
       <w:pPr>
@@ -113,23 +113,7 @@
         </w:numPr>
       </w:pPr>
       <w:r>
-        <w:t xml:space="preserve">GDAL (V. 3.0): An </w:t>
-      </w:r>
-      <w:proofErr w:type="gramStart"/>
-      <w:r>
-        <w:t>open source</w:t>
-      </w:r>
-      <w:proofErr w:type="gramEnd"/>
-      <w:r>
-        <w:t xml:space="preserve"> geospatial library for manipulating spatial data. It is an external program (not an R package) and is required for non-linear interpolation of fish tracks in the ‘</w:t>
-      </w:r>
-      <w:proofErr w:type="spellStart"/>
-      <w:r>
-        <w:t>glatos</w:t>
-      </w:r>
-      <w:proofErr w:type="spellEnd"/>
-      <w:r>
-        <w:t>’ package.</w:t>
+        <w:t>GDAL (V. 3.0): An open source geospatial library for manipulating spatial data. It is an external program (not an R package) and is required for non-linear interpolation of fish tracks in the ‘glatos’ package.</w:t>
       </w:r>
     </w:p>
     <w:p>
@@ -170,19 +154,14 @@
           <w:rPr>
             <w:rStyle w:val="Hyperlink"/>
           </w:rPr>
-          <w:t>https://cran.r-project.org/bin/windows/Rtools/history.html</w:t>
+          <w:t>https://cran.r-project.org/bin/windows/Rtools/</w:t>
         </w:r>
       </w:hyperlink>
       <w:r>
-        <w:t xml:space="preserve"> ): A collection of resources for building R packages. It is an external program (not an R package) and is required to install the </w:t>
-      </w:r>
-      <w:proofErr w:type="spellStart"/>
-      <w:r>
-        <w:t>glatos</w:t>
-      </w:r>
-      <w:proofErr w:type="spellEnd"/>
-      <w:r>
-        <w:t xml:space="preserve"> R package from </w:t>
+        <w:t xml:space="preserve"> </w:t>
+      </w:r>
+      <w:r>
+        <w:t xml:space="preserve">): A collection of resources for building R packages. It is an external program (not an R package) and is required to install the glatos R package from </w:t>
       </w:r>
       <w:r>
         <w:t>GitHub</w:t>
@@ -225,13 +204,7 @@
           <w:rPr>
             <w:rStyle w:val="Hyperlink"/>
           </w:rPr>
-          <w:t>https://</w:t>
-        </w:r>
-        <w:r>
-          <w:rPr>
-            <w:rStyle w:val="Hyperlink"/>
-          </w:rPr>
-          <w:t>[workshop-git-URL]</w:t>
+          <w:t>https://[workshop-git-URL]</w:t>
         </w:r>
       </w:hyperlink>
       <w:r>
@@ -277,23 +250,7 @@
         </w:numPr>
       </w:pPr>
       <w:r>
-        <w:t>Copy the folder's path and use it to set your working directly in R using `</w:t>
-      </w:r>
-      <w:proofErr w:type="spellStart"/>
-      <w:r>
-        <w:t>setwd</w:t>
-      </w:r>
-      <w:proofErr w:type="spellEnd"/>
-      <w:r>
-        <w:t>('&lt;path-to-folder&gt;</w:t>
-      </w:r>
-      <w:proofErr w:type="gramStart"/>
-      <w:r>
-        <w:t>')`</w:t>
-      </w:r>
-      <w:proofErr w:type="gramEnd"/>
-      <w:r>
-        <w:t>. This will be covered during the workshop.</w:t>
+        <w:t>Copy the folder's path and use it to set your working directly in R using `setwd('&lt;path-to-folder&gt;')`. This will be covered during the workshop.</w:t>
       </w:r>
     </w:p>
     <w:p>
@@ -316,16 +273,11 @@
         <w:t xml:space="preserve">, feel free to clone this repository as you normally would, by running `git clone </w:t>
       </w:r>
       <w:r>
-        <w:t>[workshop-git-URL</w:t>
-      </w:r>
-      <w:proofErr w:type="gramStart"/>
-      <w:r>
-        <w:t>]</w:t>
+        <w:t>[workshop-git-URL]</w:t>
       </w:r>
       <w:r>
         <w:t>.git</w:t>
       </w:r>
-      <w:proofErr w:type="gramEnd"/>
       <w:r>
         <w:t>` in a terminal program and following from step 3 above.</w:t>
       </w:r>
@@ -356,13 +308,8 @@
       <w:r>
         <w:t xml:space="preserve">(link provided in the Eventbrite prior to the first day of the workshop) </w:t>
       </w:r>
-      <w:proofErr w:type="gramStart"/>
-      <w:r>
-        <w:t>and also</w:t>
-      </w:r>
-      <w:proofErr w:type="gramEnd"/>
-      <w:r>
-        <w:t xml:space="preserve"> in the `</w:t>
+      <w:r>
+        <w:t>and also in the `</w:t>
       </w:r>
       <w:proofErr w:type="spellStart"/>
       <w:r>
@@ -558,8 +505,17 @@
           <w:szCs w:val="18"/>
         </w:rPr>
       </w:pPr>
+      <w:r>
+        <w:rPr>
+          <w:rFonts w:ascii="Consolas" w:hAnsi="Consolas"/>
+          <w:b/>
+          <w:bCs/>
+          <w:sz w:val="18"/>
+          <w:szCs w:val="18"/>
+        </w:rPr>
+        <w:t>install.packages('</w:t>
+      </w:r>
       <w:proofErr w:type="spellStart"/>
-      <w:proofErr w:type="gramStart"/>
       <w:r>
         <w:rPr>
           <w:rFonts w:ascii="Consolas" w:hAnsi="Consolas"/>
@@ -568,10 +524,9 @@
           <w:sz w:val="18"/>
           <w:szCs w:val="18"/>
         </w:rPr>
-        <w:t>install.packages</w:t>
+        <w:t>rgdal</w:t>
       </w:r>
       <w:proofErr w:type="spellEnd"/>
-      <w:proofErr w:type="gramEnd"/>
       <w:r>
         <w:rPr>
           <w:rFonts w:ascii="Consolas" w:hAnsi="Consolas"/>
@@ -580,7 +535,26 @@
           <w:sz w:val="18"/>
           <w:szCs w:val="18"/>
         </w:rPr>
-        <w:t>('</w:t>
+        <w:t>')</w:t>
+      </w:r>
+    </w:p>
+    <w:p>
+      <w:pPr>
+        <w:ind w:left="720"/>
+        <w:rPr>
+          <w:b/>
+          <w:bCs/>
+        </w:rPr>
+      </w:pPr>
+      <w:r>
+        <w:rPr>
+          <w:rFonts w:ascii="Consolas" w:hAnsi="Consolas"/>
+          <w:b/>
+          <w:bCs/>
+          <w:sz w:val="18"/>
+          <w:szCs w:val="18"/>
+        </w:rPr>
+        <w:t>library(</w:t>
       </w:r>
       <w:proofErr w:type="spellStart"/>
       <w:r>
@@ -602,7 +576,7 @@
           <w:sz w:val="18"/>
           <w:szCs w:val="18"/>
         </w:rPr>
-        <w:t>')</w:t>
+        <w:t>)</w:t>
       </w:r>
     </w:p>
     <w:p>
@@ -613,76 +587,33 @@
           <w:bCs/>
         </w:rPr>
       </w:pPr>
-      <w:r>
-        <w:rPr>
-          <w:rFonts w:ascii="Consolas" w:hAnsi="Consolas"/>
-          <w:b/>
-          <w:bCs/>
-          <w:sz w:val="18"/>
-          <w:szCs w:val="18"/>
-        </w:rPr>
-        <w:t>library(</w:t>
-      </w:r>
       <w:proofErr w:type="spellStart"/>
       <w:r>
         <w:rPr>
-          <w:rFonts w:ascii="Consolas" w:hAnsi="Consolas"/>
-          <w:b/>
-          <w:bCs/>
-          <w:sz w:val="18"/>
-          <w:szCs w:val="18"/>
+          <w:rFonts w:ascii="Consolas" w:eastAsia="Times New Roman" w:hAnsi="Consolas" w:cs="Courier New"/>
+          <w:b/>
+          <w:bCs/>
+          <w:color w:val="1D1C1D"/>
+          <w:sz w:val="18"/>
+          <w:szCs w:val="18"/>
+          <w:lang w:eastAsia="en-CA"/>
         </w:rPr>
         <w:t>rgdal</w:t>
       </w:r>
       <w:proofErr w:type="spellEnd"/>
       <w:r>
         <w:rPr>
-          <w:rFonts w:ascii="Consolas" w:hAnsi="Consolas"/>
-          <w:b/>
-          <w:bCs/>
-          <w:sz w:val="18"/>
-          <w:szCs w:val="18"/>
-        </w:rPr>
-        <w:t>)</w:t>
-      </w:r>
-    </w:p>
-    <w:p>
-      <w:pPr>
-        <w:ind w:left="720"/>
-        <w:rPr>
-          <w:b/>
-          <w:bCs/>
-        </w:rPr>
-      </w:pPr>
+          <w:rFonts w:ascii="Consolas" w:eastAsia="Times New Roman" w:hAnsi="Consolas" w:cs="Courier New"/>
+          <w:b/>
+          <w:bCs/>
+          <w:color w:val="1D1C1D"/>
+          <w:sz w:val="18"/>
+          <w:szCs w:val="18"/>
+          <w:lang w:eastAsia="en-CA"/>
+        </w:rPr>
+        <w:t>::</w:t>
+      </w:r>
       <w:proofErr w:type="spellStart"/>
-      <w:proofErr w:type="gramStart"/>
-      <w:r>
-        <w:rPr>
-          <w:rFonts w:ascii="Consolas" w:eastAsia="Times New Roman" w:hAnsi="Consolas" w:cs="Courier New"/>
-          <w:b/>
-          <w:bCs/>
-          <w:color w:val="1D1C1D"/>
-          <w:sz w:val="18"/>
-          <w:szCs w:val="18"/>
-          <w:lang w:eastAsia="en-CA"/>
-        </w:rPr>
-        <w:t>rgdal</w:t>
-      </w:r>
-      <w:proofErr w:type="spellEnd"/>
-      <w:r>
-        <w:rPr>
-          <w:rFonts w:ascii="Consolas" w:eastAsia="Times New Roman" w:hAnsi="Consolas" w:cs="Courier New"/>
-          <w:b/>
-          <w:bCs/>
-          <w:color w:val="1D1C1D"/>
-          <w:sz w:val="18"/>
-          <w:szCs w:val="18"/>
-          <w:lang w:eastAsia="en-CA"/>
-        </w:rPr>
-        <w:t>::</w:t>
-      </w:r>
-      <w:proofErr w:type="spellStart"/>
-      <w:proofErr w:type="gramEnd"/>
       <w:r>
         <w:rPr>
           <w:rFonts w:ascii="Consolas" w:eastAsia="Times New Roman" w:hAnsi="Consolas" w:cs="Courier New"/>
@@ -742,25 +673,7 @@
           <w:color w:val="1D1C1D"/>
           <w:lang w:eastAsia="en-CA"/>
         </w:rPr>
-        <w:t xml:space="preserve">If the result is </w:t>
-      </w:r>
-      <w:proofErr w:type="gramStart"/>
-      <w:r>
-        <w:rPr>
-          <w:rFonts w:eastAsia="Times New Roman" w:cstheme="minorHAnsi"/>
-          <w:color w:val="1D1C1D"/>
-          <w:lang w:eastAsia="en-CA"/>
-        </w:rPr>
-        <w:t>similar to</w:t>
-      </w:r>
-      <w:proofErr w:type="gramEnd"/>
-      <w:r>
-        <w:rPr>
-          <w:rFonts w:eastAsia="Times New Roman" w:cstheme="minorHAnsi"/>
-          <w:color w:val="1D1C1D"/>
-          <w:lang w:eastAsia="en-CA"/>
-        </w:rPr>
-        <w:t xml:space="preserve"> this, you are done.</w:t>
+        <w:t>If the result is similar to this, you are done.</w:t>
       </w:r>
     </w:p>
     <w:p>
@@ -817,13 +730,8 @@
     </w:p>
     <w:p>
       <w:r>
-        <w:t xml:space="preserve">Otherwise, a warning message will indicate that something went </w:t>
-      </w:r>
-      <w:proofErr w:type="gramStart"/>
-      <w:r>
-        <w:t>wrong</w:t>
-      </w:r>
-      <w:proofErr w:type="gramEnd"/>
+        <w:t>Otherwise, a warning message will indicate that something went wrong</w:t>
+      </w:r>
       <w:r>
         <w:t xml:space="preserve"> and you should </w:t>
       </w:r>
@@ -848,15 +756,7 @@
     <w:p/>
     <w:p>
       <w:r>
-        <w:t xml:space="preserve">The easiest method for installing GDAL on windows is to download and install the OSGeo4W software package. OSGeo4W is a binary distribution of a set of </w:t>
-      </w:r>
-      <w:proofErr w:type="gramStart"/>
-      <w:r>
-        <w:t>open source</w:t>
-      </w:r>
-      <w:proofErr w:type="gramEnd"/>
-      <w:r>
-        <w:t xml:space="preserve"> geospatial software for Windows operating system. In addition to GDAL libraries, OSGeo4W includes QGIS and GRASS software and many other useful packages. A complete install of OSGeo4W will consume a substantial portion of hard drive space. However, only GDAL is required for the GLATOS workshop and may be selected from a list of </w:t>
+        <w:t xml:space="preserve">The easiest method for installing GDAL on windows is to download and install the OSGeo4W software package. OSGeo4W is a binary distribution of a set of open source geospatial software for Windows operating system. In addition to GDAL libraries, OSGeo4W includes QGIS and GRASS software and many other useful packages. A complete install of OSGeo4W will consume a substantial portion of hard drive space. However, only GDAL is required for the GLATOS workshop and may be selected from a list of </w:t>
       </w:r>
       <w:r>
         <w:lastRenderedPageBreak/>
@@ -925,8 +825,17 @@
           <w:szCs w:val="18"/>
         </w:rPr>
       </w:pPr>
+      <w:r>
+        <w:rPr>
+          <w:rFonts w:ascii="Consolas" w:hAnsi="Consolas"/>
+          <w:b/>
+          <w:bCs/>
+          <w:sz w:val="18"/>
+          <w:szCs w:val="18"/>
+        </w:rPr>
+        <w:t>install.packages('</w:t>
+      </w:r>
       <w:proofErr w:type="spellStart"/>
-      <w:proofErr w:type="gramStart"/>
       <w:r>
         <w:rPr>
           <w:rFonts w:ascii="Consolas" w:hAnsi="Consolas"/>
@@ -935,10 +844,9 @@
           <w:sz w:val="18"/>
           <w:szCs w:val="18"/>
         </w:rPr>
-        <w:t>install.packages</w:t>
+        <w:t>rgdal</w:t>
       </w:r>
       <w:proofErr w:type="spellEnd"/>
-      <w:proofErr w:type="gramEnd"/>
       <w:r>
         <w:rPr>
           <w:rFonts w:ascii="Consolas" w:hAnsi="Consolas"/>
@@ -947,7 +855,26 @@
           <w:sz w:val="18"/>
           <w:szCs w:val="18"/>
         </w:rPr>
-        <w:t>('</w:t>
+        <w:t>')</w:t>
+      </w:r>
+    </w:p>
+    <w:p>
+      <w:pPr>
+        <w:ind w:left="720"/>
+        <w:rPr>
+          <w:b/>
+          <w:bCs/>
+        </w:rPr>
+      </w:pPr>
+      <w:r>
+        <w:rPr>
+          <w:rFonts w:ascii="Consolas" w:hAnsi="Consolas"/>
+          <w:b/>
+          <w:bCs/>
+          <w:sz w:val="18"/>
+          <w:szCs w:val="18"/>
+        </w:rPr>
+        <w:t>library(</w:t>
       </w:r>
       <w:proofErr w:type="spellStart"/>
       <w:r>
@@ -969,7 +896,7 @@
           <w:sz w:val="18"/>
           <w:szCs w:val="18"/>
         </w:rPr>
-        <w:t>')</w:t>
+        <w:t>)</w:t>
       </w:r>
     </w:p>
     <w:p>
@@ -980,76 +907,33 @@
           <w:bCs/>
         </w:rPr>
       </w:pPr>
-      <w:r>
-        <w:rPr>
-          <w:rFonts w:ascii="Consolas" w:hAnsi="Consolas"/>
-          <w:b/>
-          <w:bCs/>
-          <w:sz w:val="18"/>
-          <w:szCs w:val="18"/>
-        </w:rPr>
-        <w:t>library(</w:t>
-      </w:r>
       <w:proofErr w:type="spellStart"/>
       <w:r>
         <w:rPr>
-          <w:rFonts w:ascii="Consolas" w:hAnsi="Consolas"/>
-          <w:b/>
-          <w:bCs/>
-          <w:sz w:val="18"/>
-          <w:szCs w:val="18"/>
+          <w:rFonts w:ascii="Consolas" w:eastAsia="Times New Roman" w:hAnsi="Consolas" w:cs="Courier New"/>
+          <w:b/>
+          <w:bCs/>
+          <w:color w:val="1D1C1D"/>
+          <w:sz w:val="18"/>
+          <w:szCs w:val="18"/>
+          <w:lang w:eastAsia="en-CA"/>
         </w:rPr>
         <w:t>rgdal</w:t>
       </w:r>
       <w:proofErr w:type="spellEnd"/>
       <w:r>
         <w:rPr>
-          <w:rFonts w:ascii="Consolas" w:hAnsi="Consolas"/>
-          <w:b/>
-          <w:bCs/>
-          <w:sz w:val="18"/>
-          <w:szCs w:val="18"/>
-        </w:rPr>
-        <w:t>)</w:t>
-      </w:r>
-    </w:p>
-    <w:p>
-      <w:pPr>
-        <w:ind w:left="720"/>
-        <w:rPr>
-          <w:b/>
-          <w:bCs/>
-        </w:rPr>
-      </w:pPr>
+          <w:rFonts w:ascii="Consolas" w:eastAsia="Times New Roman" w:hAnsi="Consolas" w:cs="Courier New"/>
+          <w:b/>
+          <w:bCs/>
+          <w:color w:val="1D1C1D"/>
+          <w:sz w:val="18"/>
+          <w:szCs w:val="18"/>
+          <w:lang w:eastAsia="en-CA"/>
+        </w:rPr>
+        <w:t>::</w:t>
+      </w:r>
       <w:proofErr w:type="spellStart"/>
-      <w:proofErr w:type="gramStart"/>
-      <w:r>
-        <w:rPr>
-          <w:rFonts w:ascii="Consolas" w:eastAsia="Times New Roman" w:hAnsi="Consolas" w:cs="Courier New"/>
-          <w:b/>
-          <w:bCs/>
-          <w:color w:val="1D1C1D"/>
-          <w:sz w:val="18"/>
-          <w:szCs w:val="18"/>
-          <w:lang w:eastAsia="en-CA"/>
-        </w:rPr>
-        <w:t>rgdal</w:t>
-      </w:r>
-      <w:proofErr w:type="spellEnd"/>
-      <w:r>
-        <w:rPr>
-          <w:rFonts w:ascii="Consolas" w:eastAsia="Times New Roman" w:hAnsi="Consolas" w:cs="Courier New"/>
-          <w:b/>
-          <w:bCs/>
-          <w:color w:val="1D1C1D"/>
-          <w:sz w:val="18"/>
-          <w:szCs w:val="18"/>
-          <w:lang w:eastAsia="en-CA"/>
-        </w:rPr>
-        <w:t>::</w:t>
-      </w:r>
-      <w:proofErr w:type="spellStart"/>
-      <w:proofErr w:type="gramEnd"/>
       <w:r>
         <w:rPr>
           <w:rFonts w:ascii="Consolas" w:eastAsia="Times New Roman" w:hAnsi="Consolas" w:cs="Courier New"/>
@@ -1172,25 +1056,7 @@
           <w:b/>
           <w:bCs/>
         </w:rPr>
-        <w:t>/</w:t>
-      </w:r>
-      <w:proofErr w:type="gramStart"/>
-      <w:r>
-        <w:rPr>
-          <w:rFonts w:ascii="Times New Roman" w:hAnsi="Times New Roman" w:cs="Times New Roman"/>
-          <w:b/>
-          <w:bCs/>
-        </w:rPr>
-        <w:t>Programs:$</w:t>
-      </w:r>
-      <w:proofErr w:type="gramEnd"/>
-      <w:r>
-        <w:rPr>
-          <w:rFonts w:ascii="Times New Roman" w:hAnsi="Times New Roman" w:cs="Times New Roman"/>
-          <w:b/>
-          <w:bCs/>
-        </w:rPr>
-        <w:t>PATH</w:t>
+        <w:t>/Programs:$PATH</w:t>
       </w:r>
       <w:r>
         <w:t xml:space="preserve"> To check that the installation was successful, </w:t>
@@ -1210,8 +1076,17 @@
           <w:szCs w:val="18"/>
         </w:rPr>
       </w:pPr>
+      <w:r>
+        <w:rPr>
+          <w:rFonts w:ascii="Consolas" w:hAnsi="Consolas"/>
+          <w:b/>
+          <w:bCs/>
+          <w:sz w:val="18"/>
+          <w:szCs w:val="18"/>
+        </w:rPr>
+        <w:t>install.packages('</w:t>
+      </w:r>
       <w:proofErr w:type="spellStart"/>
-      <w:proofErr w:type="gramStart"/>
       <w:r>
         <w:rPr>
           <w:rFonts w:ascii="Consolas" w:hAnsi="Consolas"/>
@@ -1220,10 +1095,9 @@
           <w:sz w:val="18"/>
           <w:szCs w:val="18"/>
         </w:rPr>
-        <w:t>install.packages</w:t>
+        <w:t>rgdal</w:t>
       </w:r>
       <w:proofErr w:type="spellEnd"/>
-      <w:proofErr w:type="gramEnd"/>
       <w:r>
         <w:rPr>
           <w:rFonts w:ascii="Consolas" w:hAnsi="Consolas"/>
@@ -1232,7 +1106,26 @@
           <w:sz w:val="18"/>
           <w:szCs w:val="18"/>
         </w:rPr>
-        <w:t>('</w:t>
+        <w:t>')</w:t>
+      </w:r>
+    </w:p>
+    <w:p>
+      <w:pPr>
+        <w:ind w:left="720"/>
+        <w:rPr>
+          <w:b/>
+          <w:bCs/>
+        </w:rPr>
+      </w:pPr>
+      <w:r>
+        <w:rPr>
+          <w:rFonts w:ascii="Consolas" w:hAnsi="Consolas"/>
+          <w:b/>
+          <w:bCs/>
+          <w:sz w:val="18"/>
+          <w:szCs w:val="18"/>
+        </w:rPr>
+        <w:t>library(</w:t>
       </w:r>
       <w:proofErr w:type="spellStart"/>
       <w:r>
@@ -1254,7 +1147,7 @@
           <w:sz w:val="18"/>
           <w:szCs w:val="18"/>
         </w:rPr>
-        <w:t>')</w:t>
+        <w:t>)</w:t>
       </w:r>
     </w:p>
     <w:p>
@@ -1265,76 +1158,33 @@
           <w:bCs/>
         </w:rPr>
       </w:pPr>
-      <w:r>
-        <w:rPr>
-          <w:rFonts w:ascii="Consolas" w:hAnsi="Consolas"/>
-          <w:b/>
-          <w:bCs/>
-          <w:sz w:val="18"/>
-          <w:szCs w:val="18"/>
-        </w:rPr>
-        <w:t>library(</w:t>
-      </w:r>
       <w:proofErr w:type="spellStart"/>
       <w:r>
         <w:rPr>
-          <w:rFonts w:ascii="Consolas" w:hAnsi="Consolas"/>
-          <w:b/>
-          <w:bCs/>
-          <w:sz w:val="18"/>
-          <w:szCs w:val="18"/>
+          <w:rFonts w:ascii="Consolas" w:eastAsia="Times New Roman" w:hAnsi="Consolas" w:cs="Courier New"/>
+          <w:b/>
+          <w:bCs/>
+          <w:color w:val="1D1C1D"/>
+          <w:sz w:val="18"/>
+          <w:szCs w:val="18"/>
+          <w:lang w:eastAsia="en-CA"/>
         </w:rPr>
         <w:t>rgdal</w:t>
       </w:r>
       <w:proofErr w:type="spellEnd"/>
       <w:r>
         <w:rPr>
-          <w:rFonts w:ascii="Consolas" w:hAnsi="Consolas"/>
-          <w:b/>
-          <w:bCs/>
-          <w:sz w:val="18"/>
-          <w:szCs w:val="18"/>
-        </w:rPr>
-        <w:t>)</w:t>
-      </w:r>
-    </w:p>
-    <w:p>
-      <w:pPr>
-        <w:ind w:left="720"/>
-        <w:rPr>
-          <w:b/>
-          <w:bCs/>
-        </w:rPr>
-      </w:pPr>
+          <w:rFonts w:ascii="Consolas" w:eastAsia="Times New Roman" w:hAnsi="Consolas" w:cs="Courier New"/>
+          <w:b/>
+          <w:bCs/>
+          <w:color w:val="1D1C1D"/>
+          <w:sz w:val="18"/>
+          <w:szCs w:val="18"/>
+          <w:lang w:eastAsia="en-CA"/>
+        </w:rPr>
+        <w:t>::</w:t>
+      </w:r>
       <w:proofErr w:type="spellStart"/>
-      <w:proofErr w:type="gramStart"/>
-      <w:r>
-        <w:rPr>
-          <w:rFonts w:ascii="Consolas" w:eastAsia="Times New Roman" w:hAnsi="Consolas" w:cs="Courier New"/>
-          <w:b/>
-          <w:bCs/>
-          <w:color w:val="1D1C1D"/>
-          <w:sz w:val="18"/>
-          <w:szCs w:val="18"/>
-          <w:lang w:eastAsia="en-CA"/>
-        </w:rPr>
-        <w:t>rgdal</w:t>
-      </w:r>
-      <w:proofErr w:type="spellEnd"/>
-      <w:r>
-        <w:rPr>
-          <w:rFonts w:ascii="Consolas" w:eastAsia="Times New Roman" w:hAnsi="Consolas" w:cs="Courier New"/>
-          <w:b/>
-          <w:bCs/>
-          <w:color w:val="1D1C1D"/>
-          <w:sz w:val="18"/>
-          <w:szCs w:val="18"/>
-          <w:lang w:eastAsia="en-CA"/>
-        </w:rPr>
-        <w:t>::</w:t>
-      </w:r>
-      <w:proofErr w:type="spellStart"/>
-      <w:proofErr w:type="gramEnd"/>
       <w:r>
         <w:rPr>
           <w:rFonts w:ascii="Consolas" w:eastAsia="Times New Roman" w:hAnsi="Consolas" w:cs="Courier New"/>
@@ -1424,16 +1274,22 @@
         </w:numPr>
       </w:pPr>
       <w:r>
-        <w:t xml:space="preserve">Point your browser to </w:t>
+        <w:t>Point your browser to</w:t>
+      </w:r>
+      <w:r>
+        <w:t xml:space="preserve"> </w:t>
       </w:r>
       <w:hyperlink r:id="rId12" w:history="1">
         <w:r>
           <w:rPr>
             <w:rStyle w:val="Hyperlink"/>
           </w:rPr>
-          <w:t>https://cran.r-project.org/bin/windows/Rtools/history.html</w:t>
+          <w:t>https://cran.r-project.org/bin/windows/Rtools/</w:t>
         </w:r>
       </w:hyperlink>
+      <w:r>
+        <w:t xml:space="preserve"> </w:t>
+      </w:r>
       <w:r>
         <w:t>. Select the file which aligns with your R version to download the file and then run the installer. Default options should be fine.</w:t>
       </w:r>
@@ -1463,7 +1319,7 @@
       </w:r>
       <w:proofErr w:type="spellEnd"/>
       <w:r>
-        <w:t xml:space="preserve"> binaries folder (e.g., C:\Rtools\bin). Click OK and OK again to close the Environment Variables window.</w:t>
+        <w:t xml:space="preserve"> binaries folder (e.g., C:\Rtools\). Click OK and OK again to close the Environment Variables window.</w:t>
       </w:r>
     </w:p>
     <w:p>
@@ -1483,61 +1339,15 @@
       </w:r>
       <w:proofErr w:type="spellEnd"/>
       <w:r>
-        <w:t xml:space="preserve"> was installed correctly using the R package ‘</w:t>
-      </w:r>
-      <w:proofErr w:type="spellStart"/>
-      <w:r>
-        <w:t>devtools</w:t>
-      </w:r>
-      <w:proofErr w:type="spellEnd"/>
-      <w:r>
-        <w:t>’. In RStudio, install the R package ‘</w:t>
-      </w:r>
-      <w:proofErr w:type="spellStart"/>
-      <w:r>
-        <w:t>devtools</w:t>
-      </w:r>
-      <w:proofErr w:type="spellEnd"/>
-      <w:r>
-        <w:t xml:space="preserve">’ using the R code below: </w:t>
-      </w:r>
-      <w:proofErr w:type="spellStart"/>
-      <w:proofErr w:type="gramStart"/>
+        <w:t xml:space="preserve"> was installed correctly using the R package ‘devtools’. In RStudio, install the R package ‘devtools’ using the R code below: </w:t>
+      </w:r>
       <w:r>
         <w:rPr>
           <w:rFonts w:ascii="Times New Roman" w:hAnsi="Times New Roman" w:cs="Times New Roman"/>
           <w:b/>
           <w:bCs/>
         </w:rPr>
-        <w:t>install.packages</w:t>
-      </w:r>
-      <w:proofErr w:type="spellEnd"/>
-      <w:proofErr w:type="gramEnd"/>
-      <w:r>
-        <w:rPr>
-          <w:rFonts w:ascii="Times New Roman" w:hAnsi="Times New Roman" w:cs="Times New Roman"/>
-          <w:b/>
-          <w:bCs/>
-        </w:rPr>
-        <w:t>("</w:t>
-      </w:r>
-      <w:proofErr w:type="spellStart"/>
-      <w:r>
-        <w:rPr>
-          <w:rFonts w:ascii="Times New Roman" w:hAnsi="Times New Roman" w:cs="Times New Roman"/>
-          <w:b/>
-          <w:bCs/>
-        </w:rPr>
-        <w:t>devtools</w:t>
-      </w:r>
-      <w:proofErr w:type="spellEnd"/>
-      <w:r>
-        <w:rPr>
-          <w:rFonts w:ascii="Times New Roman" w:hAnsi="Times New Roman" w:cs="Times New Roman"/>
-          <w:b/>
-          <w:bCs/>
-        </w:rPr>
-        <w:t>")</w:t>
+        <w:t>install.packages("devtools")</w:t>
       </w:r>
     </w:p>
     <w:p>
@@ -1549,127 +1359,89 @@
         </w:numPr>
       </w:pPr>
       <w:r>
-        <w:t>Use the ‘</w:t>
+        <w:t>Use the ‘devtools’ function ‘</w:t>
       </w:r>
       <w:proofErr w:type="spellStart"/>
       <w:r>
-        <w:t>devtools</w:t>
+        <w:t>find_rtools</w:t>
       </w:r>
       <w:proofErr w:type="spellEnd"/>
       <w:r>
-        <w:t>’ function ‘</w:t>
+        <w:t xml:space="preserve">’ to check if </w:t>
       </w:r>
       <w:proofErr w:type="spellStart"/>
       <w:r>
+        <w:t>rtools</w:t>
+      </w:r>
+      <w:proofErr w:type="spellEnd"/>
+      <w:r>
+        <w:t xml:space="preserve"> was installed corrected. Use the code below: </w:t>
+      </w:r>
+    </w:p>
+    <w:p>
+      <w:pPr>
+        <w:ind w:left="720"/>
+        <w:rPr>
+          <w:rFonts w:ascii="Times New Roman" w:hAnsi="Times New Roman" w:cs="Times New Roman"/>
+        </w:rPr>
+      </w:pPr>
+      <w:r>
+        <w:rPr>
+          <w:rFonts w:ascii="Times New Roman" w:hAnsi="Times New Roman" w:cs="Times New Roman"/>
+          <w:b/>
+          <w:bCs/>
+        </w:rPr>
+        <w:t xml:space="preserve">library(devtools) </w:t>
+      </w:r>
+    </w:p>
+    <w:p>
+      <w:pPr>
+        <w:ind w:left="720"/>
+        <w:rPr>
+          <w:rFonts w:ascii="Times New Roman" w:hAnsi="Times New Roman" w:cs="Times New Roman"/>
+        </w:rPr>
+      </w:pPr>
+      <w:r>
+        <w:rPr>
+          <w:rFonts w:ascii="Times New Roman" w:hAnsi="Times New Roman" w:cs="Times New Roman"/>
+          <w:b/>
+          <w:bCs/>
+        </w:rPr>
+        <w:t>devtools::</w:t>
+      </w:r>
+      <w:proofErr w:type="spellStart"/>
+      <w:r>
+        <w:rPr>
+          <w:rFonts w:ascii="Times New Roman" w:hAnsi="Times New Roman" w:cs="Times New Roman"/>
+          <w:b/>
+          <w:bCs/>
+        </w:rPr>
         <w:t>find_rtools</w:t>
       </w:r>
       <w:proofErr w:type="spellEnd"/>
       <w:r>
-        <w:t xml:space="preserve">’ to check if </w:t>
+        <w:rPr>
+          <w:rFonts w:ascii="Times New Roman" w:hAnsi="Times New Roman" w:cs="Times New Roman"/>
+          <w:b/>
+          <w:bCs/>
+        </w:rPr>
+        <w:t>()</w:t>
+      </w:r>
+    </w:p>
+    <w:p>
+      <w:pPr>
+        <w:pStyle w:val="ListParagraph"/>
+      </w:pPr>
+      <w:r>
+        <w:t xml:space="preserve">If the result is TRUE, you are done. Otherwise, a warning message will indicate that something went wrong. Double check that the </w:t>
       </w:r>
       <w:proofErr w:type="spellStart"/>
       <w:r>
-        <w:t>rtools</w:t>
+        <w:t>Rtools</w:t>
       </w:r>
       <w:proofErr w:type="spellEnd"/>
       <w:r>
-        <w:t xml:space="preserve"> was installed corrected. Use the code below: </w:t>
-      </w:r>
-    </w:p>
-    <w:p>
-      <w:pPr>
-        <w:ind w:left="720"/>
-        <w:rPr>
-          <w:rFonts w:ascii="Times New Roman" w:hAnsi="Times New Roman" w:cs="Times New Roman"/>
-        </w:rPr>
-      </w:pPr>
-      <w:r>
-        <w:rPr>
-          <w:rFonts w:ascii="Times New Roman" w:hAnsi="Times New Roman" w:cs="Times New Roman"/>
-          <w:b/>
-          <w:bCs/>
-        </w:rPr>
-        <w:t>library(</w:t>
-      </w:r>
-      <w:proofErr w:type="spellStart"/>
-      <w:r>
-        <w:rPr>
-          <w:rFonts w:ascii="Times New Roman" w:hAnsi="Times New Roman" w:cs="Times New Roman"/>
-          <w:b/>
-          <w:bCs/>
-        </w:rPr>
-        <w:t>devtools</w:t>
-      </w:r>
-      <w:proofErr w:type="spellEnd"/>
-      <w:r>
-        <w:rPr>
-          <w:rFonts w:ascii="Times New Roman" w:hAnsi="Times New Roman" w:cs="Times New Roman"/>
-          <w:b/>
-          <w:bCs/>
-        </w:rPr>
-        <w:t xml:space="preserve">) </w:t>
-      </w:r>
-    </w:p>
-    <w:p>
-      <w:pPr>
-        <w:ind w:left="720"/>
-        <w:rPr>
-          <w:rFonts w:ascii="Times New Roman" w:hAnsi="Times New Roman" w:cs="Times New Roman"/>
-        </w:rPr>
-      </w:pPr>
-      <w:proofErr w:type="spellStart"/>
-      <w:proofErr w:type="gramStart"/>
-      <w:r>
-        <w:rPr>
-          <w:rFonts w:ascii="Times New Roman" w:hAnsi="Times New Roman" w:cs="Times New Roman"/>
-          <w:b/>
-          <w:bCs/>
-        </w:rPr>
-        <w:t>devtools</w:t>
-      </w:r>
-      <w:proofErr w:type="spellEnd"/>
-      <w:r>
-        <w:rPr>
-          <w:rFonts w:ascii="Times New Roman" w:hAnsi="Times New Roman" w:cs="Times New Roman"/>
-          <w:b/>
-          <w:bCs/>
-        </w:rPr>
-        <w:t>::</w:t>
-      </w:r>
-      <w:proofErr w:type="spellStart"/>
-      <w:proofErr w:type="gramEnd"/>
-      <w:r>
-        <w:rPr>
-          <w:rFonts w:ascii="Times New Roman" w:hAnsi="Times New Roman" w:cs="Times New Roman"/>
-          <w:b/>
-          <w:bCs/>
-        </w:rPr>
-        <w:t>find_rtools</w:t>
-      </w:r>
-      <w:proofErr w:type="spellEnd"/>
-      <w:r>
-        <w:rPr>
-          <w:rFonts w:ascii="Times New Roman" w:hAnsi="Times New Roman" w:cs="Times New Roman"/>
-          <w:b/>
-          <w:bCs/>
-        </w:rPr>
-        <w:t>()</w:t>
-      </w:r>
-    </w:p>
-    <w:p>
-      <w:pPr>
-        <w:pStyle w:val="ListParagraph"/>
-      </w:pPr>
-      <w:r>
-        <w:t xml:space="preserve">If the result is TRUE, you are done. Otherwise, a warning message will indicate that something went wrong. Double check that the </w:t>
-      </w:r>
-      <w:proofErr w:type="spellStart"/>
-      <w:r>
-        <w:t>Rtools</w:t>
-      </w:r>
-      <w:proofErr w:type="spellEnd"/>
-      <w:r>
-        <w:t>\bin directory was added correctly to the system Path variable.</w:t>
+        <w:t xml:space="preserve"> directory was added correctly to the system Path variable.</w:t>
       </w:r>
     </w:p>
     <w:sectPr>
@@ -1683,7 +1455,7 @@
 </file>
 
 <file path=word/numbering.xml><?xml version="1.0" encoding="utf-8"?>
-<w:numbering xmlns:wpc="http://schemas.microsoft.com/office/word/2010/wordprocessingCanvas" xmlns:cx="http://schemas.microsoft.com/office/drawing/2014/chartex" xmlns:cx1="http://schemas.microsoft.com/office/drawing/2015/9/8/chartex" xmlns:cx2="http://schemas.microsoft.com/office/drawing/2015/10/21/chartex" xmlns:cx3="http://schemas.microsoft.com/office/drawing/2016/5/9/chartex" xmlns:cx4="http://schemas.microsoft.com/office/drawing/2016/5/10/chartex" xmlns:cx5="http://schemas.microsoft.com/office/drawing/2016/5/11/chartex" xmlns:cx6="http://schemas.microsoft.com/office/drawing/2016/5/12/chartex" xmlns:cx7="http://schemas.microsoft.com/office/drawing/2016/5/13/chartex" xmlns:cx8="http://schemas.microsoft.com/office/drawing/2016/5/14/chartex" xmlns:mc="http://schemas.openxmlformats.org/markup-compatibility/2006" xmlns:aink="http://schemas.microsoft.com/office/drawing/2016/ink" xmlns:am3d="http://schemas.microsoft.com/office/drawing/2017/model3d" xmlns:o="urn:schemas-microsoft-com:office:office" xmlns:r="http://schemas.openxmlformats.org/officeDocument/2006/relationships" xmlns:m="http://schemas.openxmlformats.org/officeDocument/2006/math" xmlns:v="urn:schemas-microsoft-com:vml" xmlns:wp14="http://schemas.microsoft.com/office/word/2010/wordprocessingDrawing" xmlns:wp="http://schemas.openxmlformats.org/drawingml/2006/wordprocessingDrawing" xmlns:w10="urn:schemas-microsoft-com:office:word" xmlns:w="http://schemas.openxmlformats.org/wordprocessingml/2006/main" xmlns:w14="http://schemas.microsoft.com/office/word/2010/wordml" xmlns:w15="http://schemas.microsoft.com/office/word/2012/wordml" xmlns:w16cex="http://schemas.microsoft.com/office/word/2018/wordml/cex" xmlns:w16cid="http://schemas.microsoft.com/office/word/2016/wordml/cid" xmlns:w16="http://schemas.microsoft.com/office/word/2018/wordml" xmlns:w16sdtdh="http://schemas.microsoft.com/office/word/2020/wordml/sdtdatahash" xmlns:w16se="http://schemas.microsoft.com/office/word/2015/wordml/symex" xmlns:wpg="http://schemas.microsoft.com/office/word/2010/wordprocessingGroup" xmlns:wpi="http://schemas.microsoft.com/office/word/2010/wordprocessingInk" xmlns:wne="http://schemas.microsoft.com/office/word/2006/wordml" xmlns:wps="http://schemas.microsoft.com/office/word/2010/wordprocessingShape" mc:Ignorable="w14 w15 w16se w16cid w16 w16cex w16sdtdh wp14">
+<w:numbering xmlns:wpc="http://schemas.microsoft.com/office/word/2010/wordprocessingCanvas" xmlns:cx="http://schemas.microsoft.com/office/drawing/2014/chartex" xmlns:cx1="http://schemas.microsoft.com/office/drawing/2015/9/8/chartex" xmlns:cx2="http://schemas.microsoft.com/office/drawing/2015/10/21/chartex" xmlns:cx3="http://schemas.microsoft.com/office/drawing/2016/5/9/chartex" xmlns:cx4="http://schemas.microsoft.com/office/drawing/2016/5/10/chartex" xmlns:cx5="http://schemas.microsoft.com/office/drawing/2016/5/11/chartex" xmlns:cx6="http://schemas.microsoft.com/office/drawing/2016/5/12/chartex" xmlns:cx7="http://schemas.microsoft.com/office/drawing/2016/5/13/chartex" xmlns:cx8="http://schemas.microsoft.com/office/drawing/2016/5/14/chartex" xmlns:mc="http://schemas.openxmlformats.org/markup-compatibility/2006" xmlns:aink="http://schemas.microsoft.com/office/drawing/2016/ink" xmlns:am3d="http://schemas.microsoft.com/office/drawing/2017/model3d" xmlns:o="urn:schemas-microsoft-com:office:office" xmlns:oel="http://schemas.microsoft.com/office/2019/extlst" xmlns:r="http://schemas.openxmlformats.org/officeDocument/2006/relationships" xmlns:m="http://schemas.openxmlformats.org/officeDocument/2006/math" xmlns:v="urn:schemas-microsoft-com:vml" xmlns:wp14="http://schemas.microsoft.com/office/word/2010/wordprocessingDrawing" xmlns:wp="http://schemas.openxmlformats.org/drawingml/2006/wordprocessingDrawing" xmlns:w10="urn:schemas-microsoft-com:office:word" xmlns:w="http://schemas.openxmlformats.org/wordprocessingml/2006/main" xmlns:w14="http://schemas.microsoft.com/office/word/2010/wordml" xmlns:w15="http://schemas.microsoft.com/office/word/2012/wordml" xmlns:w16cex="http://schemas.microsoft.com/office/word/2018/wordml/cex" xmlns:w16cid="http://schemas.microsoft.com/office/word/2016/wordml/cid" xmlns:w16="http://schemas.microsoft.com/office/word/2018/wordml" xmlns:w16sdtdh="http://schemas.microsoft.com/office/word/2020/wordml/sdtdatahash" xmlns:w16se="http://schemas.microsoft.com/office/word/2015/wordml/symex" xmlns:wpg="http://schemas.microsoft.com/office/word/2010/wordprocessingGroup" xmlns:wpi="http://schemas.microsoft.com/office/word/2010/wordprocessingInk" xmlns:wne="http://schemas.microsoft.com/office/word/2006/wordml" xmlns:wps="http://schemas.microsoft.com/office/word/2010/wordprocessingShape" mc:Ignorable="w14 w15 w16se w16cid w16 w16cex w16sdtdh wp14">
   <w:abstractNum w:abstractNumId="0" w15:restartNumberingAfterBreak="0">
     <w:nsid w:val="011941B5"/>
     <w:multiLevelType w:val="hybridMultilevel"/>
@@ -2559,34 +2331,34 @@
       </w:pPr>
     </w:lvl>
   </w:abstractNum>
-  <w:num w:numId="1">
+  <w:num w:numId="1" w16cid:durableId="1370450247">
     <w:abstractNumId w:val="0"/>
   </w:num>
-  <w:num w:numId="2">
+  <w:num w:numId="2" w16cid:durableId="1694109227">
     <w:abstractNumId w:val="3"/>
   </w:num>
-  <w:num w:numId="3">
+  <w:num w:numId="3" w16cid:durableId="2137215123">
     <w:abstractNumId w:val="1"/>
   </w:num>
-  <w:num w:numId="4">
+  <w:num w:numId="4" w16cid:durableId="2070809646">
     <w:abstractNumId w:val="4"/>
   </w:num>
-  <w:num w:numId="5">
+  <w:num w:numId="5" w16cid:durableId="166603893">
     <w:abstractNumId w:val="7"/>
   </w:num>
-  <w:num w:numId="6">
+  <w:num w:numId="6" w16cid:durableId="521095778">
     <w:abstractNumId w:val="5"/>
   </w:num>
-  <w:num w:numId="7">
+  <w:num w:numId="7" w16cid:durableId="952596886">
     <w:abstractNumId w:val="8"/>
   </w:num>
-  <w:num w:numId="8">
+  <w:num w:numId="8" w16cid:durableId="849412421">
     <w:abstractNumId w:val="9"/>
   </w:num>
-  <w:num w:numId="9">
+  <w:num w:numId="9" w16cid:durableId="2091390816">
     <w:abstractNumId w:val="6"/>
   </w:num>
-  <w:num w:numId="10">
+  <w:num w:numId="10" w16cid:durableId="226888015">
     <w:abstractNumId w:val="2"/>
   </w:num>
 </w:numbering>

</xml_diff>